<commit_message>
Finished 6 meeting minutes
</commit_message>
<xml_diff>
--- a/Documents/MeetingMinutes-6.docx
+++ b/Documents/MeetingMinutes-6.docx
@@ -1353,6 +1353,17 @@
                 <w:lang w:eastAsia="ar-SA"/>
               </w:rPr>
             </w:pPr>
+            <w:r>
+              <w:rPr>
+                <w:rFonts w:ascii="Tahoma" w:eastAsia="PMingLiU" w:hAnsi="Tahoma" w:cs="Tahoma"/>
+                <w:b w:val="0"/>
+                <w:color w:val="3366FF"/>
+                <w:sz w:val="20"/>
+                <w:szCs w:val="20"/>
+                <w:lang w:eastAsia="ar-SA"/>
+              </w:rPr>
+              <w:t>Typing documentation</w:t>
+            </w:r>
           </w:p>
         </w:tc>
         <w:tc>
@@ -2687,6 +2698,161 @@
                 <w:lang w:eastAsia="ar-SA"/>
               </w:rPr>
             </w:pPr>
+            <w:r>
+              <w:rPr>
+                <w:rFonts w:ascii="Tahoma" w:eastAsia="PMingLiU" w:hAnsi="Tahoma" w:cs="Tahoma"/>
+                <w:b w:val="0"/>
+                <w:color w:val="3366FF"/>
+                <w:sz w:val="20"/>
+                <w:szCs w:val="20"/>
+                <w:lang w:eastAsia="ar-SA"/>
+              </w:rPr>
+              <w:t>Justin/Sam</w:t>
+            </w:r>
+          </w:p>
+        </w:tc>
+        <w:tc>
+          <w:tcPr>
+            <w:tcW w:w="1530" w:type="dxa"/>
+            <w:tcBorders>
+              <w:left w:val="single" w:sz="4" w:space="0" w:color="000000"/>
+              <w:bottom w:val="single" w:sz="4" w:space="0" w:color="000000"/>
+              <w:right w:val="single" w:sz="4" w:space="0" w:color="000000"/>
+            </w:tcBorders>
+          </w:tcPr>
+          <w:p>
+            <w:pPr>
+              <w:pStyle w:val="Heading3"/>
+              <w:keepLines/>
+              <w:suppressAutoHyphens w:val="0"/>
+              <w:snapToGrid w:val="0"/>
+              <w:spacing w:before="60"/>
+              <w:jc w:val="left"/>
+              <w:rPr>
+                <w:rFonts w:ascii="Tahoma" w:eastAsia="PMingLiU" w:hAnsi="Tahoma" w:cs="Tahoma"/>
+                <w:b w:val="0"/>
+                <w:color w:val="3366FF"/>
+                <w:sz w:val="20"/>
+                <w:szCs w:val="20"/>
+                <w:lang w:eastAsia="ar-SA"/>
+              </w:rPr>
+            </w:pPr>
+            <w:r>
+              <w:rPr>
+                <w:rFonts w:ascii="Tahoma" w:eastAsia="PMingLiU" w:hAnsi="Tahoma" w:cs="Tahoma"/>
+                <w:b w:val="0"/>
+                <w:color w:val="3366FF"/>
+                <w:sz w:val="20"/>
+                <w:szCs w:val="20"/>
+                <w:lang w:eastAsia="ar-SA"/>
+              </w:rPr>
+              <w:t>2/14/15</w:t>
+            </w:r>
+          </w:p>
+        </w:tc>
+      </w:tr>
+      <w:tr>
+        <w:tc>
+          <w:tcPr>
+            <w:tcW w:w="630" w:type="dxa"/>
+            <w:tcBorders>
+              <w:left w:val="single" w:sz="4" w:space="0" w:color="000000"/>
+              <w:bottom w:val="single" w:sz="4" w:space="0" w:color="000000"/>
+            </w:tcBorders>
+          </w:tcPr>
+          <w:p>
+            <w:pPr>
+              <w:pStyle w:val="Heading3"/>
+              <w:keepLines/>
+              <w:suppressAutoHyphens w:val="0"/>
+              <w:snapToGrid w:val="0"/>
+              <w:spacing w:before="60"/>
+              <w:jc w:val="left"/>
+              <w:rPr>
+                <w:rFonts w:ascii="Tahoma" w:eastAsia="PMingLiU" w:hAnsi="Tahoma" w:cs="Tahoma"/>
+                <w:b w:val="0"/>
+                <w:color w:val="3366FF"/>
+                <w:sz w:val="20"/>
+                <w:szCs w:val="20"/>
+                <w:lang w:eastAsia="ar-SA"/>
+              </w:rPr>
+            </w:pPr>
+            <w:r>
+              <w:rPr>
+                <w:rFonts w:ascii="Tahoma" w:eastAsia="PMingLiU" w:hAnsi="Tahoma" w:cs="Tahoma"/>
+                <w:b w:val="0"/>
+                <w:color w:val="3366FF"/>
+                <w:sz w:val="20"/>
+                <w:szCs w:val="20"/>
+                <w:lang w:eastAsia="ar-SA"/>
+              </w:rPr>
+              <w:t>3.</w:t>
+            </w:r>
+          </w:p>
+        </w:tc>
+        <w:tc>
+          <w:tcPr>
+            <w:tcW w:w="5804" w:type="dxa"/>
+            <w:tcBorders>
+              <w:left w:val="single" w:sz="4" w:space="0" w:color="000000"/>
+              <w:bottom w:val="single" w:sz="4" w:space="0" w:color="000000"/>
+            </w:tcBorders>
+          </w:tcPr>
+          <w:p>
+            <w:pPr>
+              <w:pStyle w:val="Heading3"/>
+              <w:keepLines/>
+              <w:suppressAutoHyphens w:val="0"/>
+              <w:snapToGrid w:val="0"/>
+              <w:spacing w:before="60"/>
+              <w:jc w:val="left"/>
+              <w:rPr>
+                <w:rFonts w:ascii="Tahoma" w:eastAsia="PMingLiU" w:hAnsi="Tahoma" w:cs="Tahoma"/>
+                <w:b w:val="0"/>
+                <w:color w:val="3366FF"/>
+                <w:sz w:val="20"/>
+                <w:szCs w:val="20"/>
+                <w:lang w:eastAsia="ar-SA"/>
+              </w:rPr>
+            </w:pPr>
+            <w:r>
+              <w:rPr>
+                <w:rFonts w:ascii="Tahoma" w:eastAsia="PMingLiU" w:hAnsi="Tahoma" w:cs="Tahoma"/>
+                <w:b w:val="0"/>
+                <w:color w:val="3366FF"/>
+                <w:sz w:val="20"/>
+                <w:szCs w:val="20"/>
+                <w:lang w:eastAsia="ar-SA"/>
+              </w:rPr>
+              <w:t>Processing files</w:t>
+            </w:r>
+          </w:p>
+        </w:tc>
+        <w:tc>
+          <w:tcPr>
+            <w:tcW w:w="2116" w:type="dxa"/>
+            <w:tcBorders>
+              <w:left w:val="single" w:sz="4" w:space="0" w:color="000000"/>
+              <w:bottom w:val="single" w:sz="4" w:space="0" w:color="000000"/>
+            </w:tcBorders>
+          </w:tcPr>
+          <w:p>
+            <w:pPr>
+              <w:pStyle w:val="Heading3"/>
+              <w:keepLines/>
+              <w:suppressAutoHyphens w:val="0"/>
+              <w:snapToGrid w:val="0"/>
+              <w:spacing w:before="60"/>
+              <w:jc w:val="left"/>
+              <w:rPr>
+                <w:rFonts w:ascii="Tahoma" w:eastAsia="PMingLiU" w:hAnsi="Tahoma" w:cs="Tahoma"/>
+                <w:b w:val="0"/>
+                <w:color w:val="3366FF"/>
+                <w:sz w:val="20"/>
+                <w:szCs w:val="20"/>
+                <w:lang w:eastAsia="ar-SA"/>
+              </w:rPr>
+            </w:pPr>
             <w:bookmarkStart w:id="0" w:name="_GoBack"/>
             <w:bookmarkEnd w:id="0"/>
             <w:r>
@@ -2698,7 +2864,18 @@
                 <w:szCs w:val="20"/>
                 <w:lang w:eastAsia="ar-SA"/>
               </w:rPr>
-              <w:t>Justin/Sam</w:t>
+              <w:t>Nithin</w:t>
+            </w:r>
+            <w:r>
+              <w:rPr>
+                <w:rFonts w:ascii="Tahoma" w:eastAsia="PMingLiU" w:hAnsi="Tahoma" w:cs="Tahoma"/>
+                <w:b w:val="0"/>
+                <w:color w:val="3366FF"/>
+                <w:sz w:val="20"/>
+                <w:szCs w:val="20"/>
+                <w:lang w:eastAsia="ar-SA"/>
+              </w:rPr>
+              <w:t xml:space="preserve">   </w:t>
             </w:r>
           </w:p>
         </w:tc>
@@ -2737,141 +2914,8 @@
                 <w:szCs w:val="20"/>
                 <w:lang w:eastAsia="ar-SA"/>
               </w:rPr>
-              <w:t>2/14/15</w:t>
-            </w:r>
-          </w:p>
-        </w:tc>
-      </w:tr>
-      <w:tr>
-        <w:tc>
-          <w:tcPr>
-            <w:tcW w:w="630" w:type="dxa"/>
-            <w:tcBorders>
-              <w:left w:val="single" w:sz="4" w:space="0" w:color="000000"/>
-              <w:bottom w:val="single" w:sz="4" w:space="0" w:color="000000"/>
-            </w:tcBorders>
-          </w:tcPr>
-          <w:p>
-            <w:pPr>
-              <w:pStyle w:val="Heading3"/>
-              <w:keepLines/>
-              <w:suppressAutoHyphens w:val="0"/>
-              <w:snapToGrid w:val="0"/>
-              <w:spacing w:before="60"/>
-              <w:jc w:val="left"/>
-              <w:rPr>
-                <w:rFonts w:ascii="Tahoma" w:eastAsia="PMingLiU" w:hAnsi="Tahoma" w:cs="Tahoma"/>
-                <w:b w:val="0"/>
-                <w:color w:val="3366FF"/>
-                <w:sz w:val="20"/>
-                <w:szCs w:val="20"/>
-                <w:lang w:eastAsia="ar-SA"/>
-              </w:rPr>
-            </w:pPr>
-            <w:r>
-              <w:rPr>
-                <w:rFonts w:ascii="Tahoma" w:eastAsia="PMingLiU" w:hAnsi="Tahoma" w:cs="Tahoma"/>
-                <w:b w:val="0"/>
-                <w:color w:val="3366FF"/>
-                <w:sz w:val="20"/>
-                <w:szCs w:val="20"/>
-                <w:lang w:eastAsia="ar-SA"/>
-              </w:rPr>
-              <w:t>3.</w:t>
-            </w:r>
-          </w:p>
-        </w:tc>
-        <w:tc>
-          <w:tcPr>
-            <w:tcW w:w="5804" w:type="dxa"/>
-            <w:tcBorders>
-              <w:left w:val="single" w:sz="4" w:space="0" w:color="000000"/>
-              <w:bottom w:val="single" w:sz="4" w:space="0" w:color="000000"/>
-            </w:tcBorders>
-          </w:tcPr>
-          <w:p>
-            <w:pPr>
-              <w:pStyle w:val="Heading3"/>
-              <w:keepLines/>
-              <w:suppressAutoHyphens w:val="0"/>
-              <w:snapToGrid w:val="0"/>
-              <w:spacing w:before="60"/>
-              <w:jc w:val="left"/>
-              <w:rPr>
-                <w:rFonts w:ascii="Tahoma" w:eastAsia="PMingLiU" w:hAnsi="Tahoma" w:cs="Tahoma"/>
-                <w:b w:val="0"/>
-                <w:color w:val="3366FF"/>
-                <w:sz w:val="20"/>
-                <w:szCs w:val="20"/>
-                <w:lang w:eastAsia="ar-SA"/>
-              </w:rPr>
-            </w:pPr>
-          </w:p>
-        </w:tc>
-        <w:tc>
-          <w:tcPr>
-            <w:tcW w:w="2116" w:type="dxa"/>
-            <w:tcBorders>
-              <w:left w:val="single" w:sz="4" w:space="0" w:color="000000"/>
-              <w:bottom w:val="single" w:sz="4" w:space="0" w:color="000000"/>
-            </w:tcBorders>
-          </w:tcPr>
-          <w:p>
-            <w:pPr>
-              <w:pStyle w:val="Heading3"/>
-              <w:keepLines/>
-              <w:suppressAutoHyphens w:val="0"/>
-              <w:snapToGrid w:val="0"/>
-              <w:spacing w:before="60"/>
-              <w:jc w:val="left"/>
-              <w:rPr>
-                <w:rFonts w:ascii="Tahoma" w:eastAsia="PMingLiU" w:hAnsi="Tahoma" w:cs="Tahoma"/>
-                <w:b w:val="0"/>
-                <w:color w:val="3366FF"/>
-                <w:sz w:val="20"/>
-                <w:szCs w:val="20"/>
-                <w:lang w:eastAsia="ar-SA"/>
-              </w:rPr>
-            </w:pPr>
-            <w:r>
-              <w:rPr>
-                <w:rFonts w:ascii="Tahoma" w:eastAsia="PMingLiU" w:hAnsi="Tahoma" w:cs="Tahoma"/>
-                <w:b w:val="0"/>
-                <w:color w:val="3366FF"/>
-                <w:sz w:val="20"/>
-                <w:szCs w:val="20"/>
-                <w:lang w:eastAsia="ar-SA"/>
-              </w:rPr>
-              <w:t xml:space="preserve">                </w:t>
-            </w:r>
-          </w:p>
-        </w:tc>
-        <w:tc>
-          <w:tcPr>
-            <w:tcW w:w="1530" w:type="dxa"/>
-            <w:tcBorders>
-              <w:left w:val="single" w:sz="4" w:space="0" w:color="000000"/>
-              <w:bottom w:val="single" w:sz="4" w:space="0" w:color="000000"/>
-              <w:right w:val="single" w:sz="4" w:space="0" w:color="000000"/>
-            </w:tcBorders>
-          </w:tcPr>
-          <w:p>
-            <w:pPr>
-              <w:pStyle w:val="Heading3"/>
-              <w:keepLines/>
-              <w:suppressAutoHyphens w:val="0"/>
-              <w:snapToGrid w:val="0"/>
-              <w:spacing w:before="60"/>
-              <w:jc w:val="left"/>
-              <w:rPr>
-                <w:rFonts w:ascii="Tahoma" w:eastAsia="PMingLiU" w:hAnsi="Tahoma" w:cs="Tahoma"/>
-                <w:b w:val="0"/>
-                <w:color w:val="3366FF"/>
-                <w:sz w:val="20"/>
-                <w:szCs w:val="20"/>
-                <w:lang w:eastAsia="ar-SA"/>
-              </w:rPr>
-            </w:pPr>
+              <w:t>2/15/15</w:t>
+            </w:r>
           </w:p>
         </w:tc>
       </w:tr>
@@ -4441,7 +4485,7 @@
 </file>
 
 <file path=customXml/itemProps2.xml><?xml version="1.0" encoding="utf-8"?>
-<ds:datastoreItem xmlns:ds="http://schemas.openxmlformats.org/officeDocument/2006/customXml" ds:itemID="{6FE0BE3B-FD65-4B69-9913-2A315DEDFAB0}">
+<ds:datastoreItem xmlns:ds="http://schemas.openxmlformats.org/officeDocument/2006/customXml" ds:itemID="{4EB9C836-AF2D-4C6C-B9EA-B14BCFE3302B}">
   <ds:schemaRefs>
     <ds:schemaRef ds:uri="http://schemas.openxmlformats.org/officeDocument/2006/bibliography"/>
   </ds:schemaRefs>

</xml_diff>